<commit_message>
Pratica com Roteamento Estatico - Desafio mascara /24
</commit_message>
<xml_diff>
--- a/atividades/turma_a/Atividade Prática – Configuração de Roteamento Estático.docx
+++ b/atividades/turma_a/Atividade Prática – Configuração de Roteamento Estático.docx
@@ -4,6 +4,7 @@
   <w:body>
     <w:p>
       <w:pPr>
+        <w:spacing w:line="240" w:lineRule="auto"/>
         <w:rPr>
           <w:b/>
           <w:bCs/>
@@ -137,7 +138,7 @@
     <w:p>
       <w:r>
         <w:pict w14:anchorId="1E40EB98">
-          <v:rect id="_x0000_i1043" style="width:0;height:1.5pt" o:hralign="center" o:hrstd="t" o:hr="t" fillcolor="#a0a0a0" stroked="f"/>
+          <v:rect id="_x0000_i1025" style="width:0;height:1.5pt" o:hralign="center" o:hrstd="t" o:hr="t" fillcolor="#a0a0a0" stroked="f"/>
         </w:pict>
       </w:r>
     </w:p>
@@ -181,6 +182,9 @@
     </w:p>
     <w:p>
       <w:r>
+        <w:rPr>
+          <w:noProof/>
+        </w:rPr>
         <w:drawing>
           <wp:inline distT="0" distB="0" distL="0" distR="0" wp14:anchorId="40057628" wp14:editId="10ADCBBE">
             <wp:extent cx="4420217" cy="3334215"/>
@@ -266,7 +270,7 @@
     <w:p>
       <w:r>
         <w:pict w14:anchorId="3B9AE216">
-          <v:rect id="_x0000_i1044" style="width:0;height:1.5pt" o:hralign="center" o:hrstd="t" o:hr="t" fillcolor="#a0a0a0" stroked="f"/>
+          <v:rect id="_x0000_i1026" style="width:0;height:1.5pt" o:hralign="center" o:hrstd="t" o:hr="t" fillcolor="#a0a0a0" stroked="f"/>
         </w:pict>
       </w:r>
     </w:p>
@@ -314,6 +318,7 @@
       <w:tblPr>
         <w:tblW w:w="0" w:type="auto"/>
         <w:tblCellSpacing w:w="15" w:type="dxa"/>
+        <w:tblInd w:w="284" w:type="dxa"/>
         <w:tblCellMar>
           <w:top w:w="15" w:type="dxa"/>
           <w:left w:w="15" w:type="dxa"/>
@@ -323,7 +328,7 @@
         <w:tblLook w:val="04A0" w:firstRow="1" w:lastRow="0" w:firstColumn="1" w:lastColumn="0" w:noHBand="0" w:noVBand="1"/>
       </w:tblPr>
       <w:tblGrid>
-        <w:gridCol w:w="2153"/>
+        <w:gridCol w:w="1869"/>
         <w:gridCol w:w="1695"/>
         <w:gridCol w:w="1807"/>
         <w:gridCol w:w="2288"/>
@@ -335,7 +340,7 @@
         </w:trPr>
         <w:tc>
           <w:tcPr>
-            <w:tcW w:w="0" w:type="auto"/>
+            <w:tcW w:w="1824" w:type="dxa"/>
             <w:vAlign w:val="center"/>
             <w:hideMark/>
           </w:tcPr>
@@ -428,24 +433,40 @@
         </w:trPr>
         <w:tc>
           <w:tcPr>
-            <w:tcW w:w="0" w:type="auto"/>
-            <w:vAlign w:val="center"/>
-            <w:hideMark/>
-          </w:tcPr>
-          <w:p>
-            <w:r>
-              <w:t>Natal ↔ Ipanguaçu</w:t>
-            </w:r>
-          </w:p>
-        </w:tc>
-        <w:tc>
-          <w:tcPr>
-            <w:tcW w:w="0" w:type="auto"/>
-            <w:vAlign w:val="center"/>
-            <w:hideMark/>
-          </w:tcPr>
-          <w:p>
-            <w:r>
+            <w:tcW w:w="1824" w:type="dxa"/>
+            <w:vAlign w:val="center"/>
+            <w:hideMark/>
+          </w:tcPr>
+          <w:p>
+            <w:pPr>
+              <w:rPr>
+                <w:color w:val="FF0000"/>
+              </w:rPr>
+            </w:pPr>
+            <w:r>
+              <w:rPr>
+                <w:color w:val="FF0000"/>
+              </w:rPr>
+              <w:t xml:space="preserve"> </w:t>
+            </w:r>
+          </w:p>
+        </w:tc>
+        <w:tc>
+          <w:tcPr>
+            <w:tcW w:w="0" w:type="auto"/>
+            <w:vAlign w:val="center"/>
+            <w:hideMark/>
+          </w:tcPr>
+          <w:p>
+            <w:pPr>
+              <w:rPr>
+                <w:color w:val="FF0000"/>
+              </w:rPr>
+            </w:pPr>
+            <w:r>
+              <w:rPr>
+                <w:color w:val="FF0000"/>
+              </w:rPr>
               <w:t>Se0/1/0 (Natal)</w:t>
             </w:r>
           </w:p>
@@ -457,7 +478,15 @@
             <w:hideMark/>
           </w:tcPr>
           <w:p>
-            <w:r>
+            <w:pPr>
+              <w:rPr>
+                <w:color w:val="FF0000"/>
+              </w:rPr>
+            </w:pPr>
+            <w:r>
+              <w:rPr>
+                <w:color w:val="FF0000"/>
+              </w:rPr>
               <w:t>192.168.10.1 /30</w:t>
             </w:r>
           </w:p>
@@ -469,7 +498,15 @@
             <w:hideMark/>
           </w:tcPr>
           <w:p>
-            <w:r>
+            <w:pPr>
+              <w:rPr>
+                <w:color w:val="FF0000"/>
+              </w:rPr>
+            </w:pPr>
+            <w:r>
+              <w:rPr>
+                <w:color w:val="FF0000"/>
+              </w:rPr>
               <w:t>Se0/1/0 (Ipanguaçu)</w:t>
             </w:r>
           </w:p>
@@ -481,7 +518,7 @@
         </w:trPr>
         <w:tc>
           <w:tcPr>
-            <w:tcW w:w="0" w:type="auto"/>
+            <w:tcW w:w="1824" w:type="dxa"/>
             <w:vAlign w:val="center"/>
             <w:hideMark/>
           </w:tcPr>
@@ -534,12 +571,20 @@
         </w:trPr>
         <w:tc>
           <w:tcPr>
-            <w:tcW w:w="0" w:type="auto"/>
-            <w:vAlign w:val="center"/>
-            <w:hideMark/>
-          </w:tcPr>
-          <w:p>
-            <w:r>
+            <w:tcW w:w="1824" w:type="dxa"/>
+            <w:vAlign w:val="center"/>
+            <w:hideMark/>
+          </w:tcPr>
+          <w:p>
+            <w:pPr>
+              <w:rPr>
+                <w:color w:val="FF0000"/>
+              </w:rPr>
+            </w:pPr>
+            <w:r>
+              <w:rPr>
+                <w:color w:val="FF0000"/>
+              </w:rPr>
               <w:t>Natal ↔ Macau</w:t>
             </w:r>
           </w:p>
@@ -551,7 +596,15 @@
             <w:hideMark/>
           </w:tcPr>
           <w:p>
-            <w:r>
+            <w:pPr>
+              <w:rPr>
+                <w:color w:val="FF0000"/>
+              </w:rPr>
+            </w:pPr>
+            <w:r>
+              <w:rPr>
+                <w:color w:val="FF0000"/>
+              </w:rPr>
               <w:t>Se0/2/0 (Natal)</w:t>
             </w:r>
           </w:p>
@@ -563,7 +616,15 @@
             <w:hideMark/>
           </w:tcPr>
           <w:p>
-            <w:r>
+            <w:pPr>
+              <w:rPr>
+                <w:color w:val="FF0000"/>
+              </w:rPr>
+            </w:pPr>
+            <w:r>
+              <w:rPr>
+                <w:color w:val="FF0000"/>
+              </w:rPr>
               <w:t>192.168.20.1 /30</w:t>
             </w:r>
           </w:p>
@@ -575,7 +636,15 @@
             <w:hideMark/>
           </w:tcPr>
           <w:p>
-            <w:r>
+            <w:pPr>
+              <w:rPr>
+                <w:color w:val="FF0000"/>
+              </w:rPr>
+            </w:pPr>
+            <w:r>
+              <w:rPr>
+                <w:color w:val="FF0000"/>
+              </w:rPr>
               <w:t>Se0/2/0 (Macau)</w:t>
             </w:r>
           </w:p>
@@ -587,7 +656,7 @@
         </w:trPr>
         <w:tc>
           <w:tcPr>
-            <w:tcW w:w="0" w:type="auto"/>
+            <w:tcW w:w="1824" w:type="dxa"/>
             <w:vAlign w:val="center"/>
             <w:hideMark/>
           </w:tcPr>
@@ -640,12 +709,20 @@
         </w:trPr>
         <w:tc>
           <w:tcPr>
-            <w:tcW w:w="0" w:type="auto"/>
-            <w:vAlign w:val="center"/>
-            <w:hideMark/>
-          </w:tcPr>
-          <w:p>
-            <w:r>
+            <w:tcW w:w="1824" w:type="dxa"/>
+            <w:vAlign w:val="center"/>
+            <w:hideMark/>
+          </w:tcPr>
+          <w:p>
+            <w:pPr>
+              <w:rPr>
+                <w:color w:val="FF0000"/>
+              </w:rPr>
+            </w:pPr>
+            <w:r>
+              <w:rPr>
+                <w:color w:val="FF0000"/>
+              </w:rPr>
               <w:t>Natal ↔ Cidade Alta</w:t>
             </w:r>
           </w:p>
@@ -657,7 +734,15 @@
             <w:hideMark/>
           </w:tcPr>
           <w:p>
-            <w:r>
+            <w:pPr>
+              <w:rPr>
+                <w:color w:val="FF0000"/>
+              </w:rPr>
+            </w:pPr>
+            <w:r>
+              <w:rPr>
+                <w:color w:val="FF0000"/>
+              </w:rPr>
               <w:t>Se0/3/0 (Natal)</w:t>
             </w:r>
           </w:p>
@@ -669,7 +754,15 @@
             <w:hideMark/>
           </w:tcPr>
           <w:p>
-            <w:r>
+            <w:pPr>
+              <w:rPr>
+                <w:color w:val="FF0000"/>
+              </w:rPr>
+            </w:pPr>
+            <w:r>
+              <w:rPr>
+                <w:color w:val="FF0000"/>
+              </w:rPr>
               <w:t>192.168.30.1 /30</w:t>
             </w:r>
           </w:p>
@@ -681,7 +774,15 @@
             <w:hideMark/>
           </w:tcPr>
           <w:p>
-            <w:r>
+            <w:pPr>
+              <w:rPr>
+                <w:color w:val="FF0000"/>
+              </w:rPr>
+            </w:pPr>
+            <w:r>
+              <w:rPr>
+                <w:color w:val="FF0000"/>
+              </w:rPr>
               <w:t>Se0/3/0 (Cidade Alta)</w:t>
             </w:r>
           </w:p>
@@ -693,7 +794,7 @@
         </w:trPr>
         <w:tc>
           <w:tcPr>
-            <w:tcW w:w="0" w:type="auto"/>
+            <w:tcW w:w="1824" w:type="dxa"/>
             <w:vAlign w:val="center"/>
             <w:hideMark/>
           </w:tcPr>
@@ -746,12 +847,20 @@
         </w:trPr>
         <w:tc>
           <w:tcPr>
-            <w:tcW w:w="0" w:type="auto"/>
-            <w:vAlign w:val="center"/>
-            <w:hideMark/>
-          </w:tcPr>
-          <w:p>
-            <w:r>
+            <w:tcW w:w="1824" w:type="dxa"/>
+            <w:vAlign w:val="center"/>
+            <w:hideMark/>
+          </w:tcPr>
+          <w:p>
+            <w:pPr>
+              <w:rPr>
+                <w:color w:val="FF0000"/>
+              </w:rPr>
+            </w:pPr>
+            <w:r>
+              <w:rPr>
+                <w:color w:val="FF0000"/>
+              </w:rPr>
               <w:t>Natal ↔ Parnamirim</w:t>
             </w:r>
           </w:p>
@@ -763,7 +872,15 @@
             <w:hideMark/>
           </w:tcPr>
           <w:p>
-            <w:r>
+            <w:pPr>
+              <w:rPr>
+                <w:color w:val="FF0000"/>
+              </w:rPr>
+            </w:pPr>
+            <w:r>
+              <w:rPr>
+                <w:color w:val="FF0000"/>
+              </w:rPr>
               <w:t>Se0/3/1 (Natal)</w:t>
             </w:r>
           </w:p>
@@ -775,7 +892,15 @@
             <w:hideMark/>
           </w:tcPr>
           <w:p>
-            <w:r>
+            <w:pPr>
+              <w:rPr>
+                <w:color w:val="FF0000"/>
+              </w:rPr>
+            </w:pPr>
+            <w:r>
+              <w:rPr>
+                <w:color w:val="FF0000"/>
+              </w:rPr>
               <w:t>192.168.40.1 /30</w:t>
             </w:r>
           </w:p>
@@ -787,7 +912,15 @@
             <w:hideMark/>
           </w:tcPr>
           <w:p>
-            <w:r>
+            <w:pPr>
+              <w:rPr>
+                <w:color w:val="FF0000"/>
+              </w:rPr>
+            </w:pPr>
+            <w:r>
+              <w:rPr>
+                <w:color w:val="FF0000"/>
+              </w:rPr>
               <w:t>Se0/3/0 (Parnamirim)</w:t>
             </w:r>
           </w:p>
@@ -799,7 +932,7 @@
         </w:trPr>
         <w:tc>
           <w:tcPr>
-            <w:tcW w:w="0" w:type="auto"/>
+            <w:tcW w:w="1824" w:type="dxa"/>
             <w:vAlign w:val="center"/>
             <w:hideMark/>
           </w:tcPr>
@@ -850,7 +983,7 @@
     <w:p>
       <w:r>
         <w:pict w14:anchorId="3FE044DA">
-          <v:rect id="_x0000_i1045" style="width:0;height:1.5pt" o:hralign="center" o:hrstd="t" o:hr="t" fillcolor="#a0a0a0" stroked="f"/>
+          <v:rect id="_x0000_i1027" style="width:0;height:1.5pt" o:hralign="center" o:hrstd="t" o:hr="t" fillcolor="#a0a0a0" stroked="f"/>
         </w:pict>
       </w:r>
     </w:p>
@@ -1834,6 +1967,7 @@
   <w:style w:type="character" w:default="1" w:styleId="Fontepargpadro">
     <w:name w:val="Default Paragraph Font"/>
     <w:uiPriority w:val="1"/>
+    <w:semiHidden/>
     <w:unhideWhenUsed/>
   </w:style>
   <w:style w:type="table" w:default="1" w:styleId="Tabelanormal">

</xml_diff>